<commit_message>
Perform proofreading of introduction, materials and methods, add CSL style, make minor fixes in reference docx and in biblio, #1
</commit_message>
<xml_diff>
--- a/legal-companies-geography/reference.docx
+++ b/legal-companies-geography/reference.docx
@@ -987,7 +987,7 @@
     <w:next w:val="Style11"/>
     <w:qFormat/>
     <w:pPr>
-      <w:ind w:left="0" w:right="0" w:hanging="0"/>
+      <w:ind w:left="0" w:right="0" w:firstLine="567"/>
       <w:jc w:val="both"/>
     </w:pPr>
     <w:rPr/>
@@ -1103,7 +1103,7 @@
     <w:basedOn w:val="Normal"/>
     <w:qFormat/>
     <w:pPr>
-      <w:spacing w:before="0" w:after="0"/>
+      <w:spacing w:before="0" w:after="119"/>
       <w:jc w:val="both"/>
     </w:pPr>
     <w:rPr/>

</xml_diff>

<commit_message>
Make final improvements before the first submission, #1
</commit_message>
<xml_diff>
--- a/legal-companies-geography/reference.docx
+++ b/legal-companies-geography/reference.docx
@@ -1091,10 +1091,11 @@
     <w:pPr>
       <w:keepNext w:val="true"/>
       <w:keepLines/>
-      <w:spacing w:before="300" w:after="300"/>
-    </w:pPr>
-    <w:rPr>
-      <w:sz w:val="20"/>
+      <w:spacing w:before="0" w:after="0"/>
+      <w:jc w:val="both"/>
+    </w:pPr>
+    <w:rPr>
+      <w:sz w:val="24"/>
       <w:szCs w:val="20"/>
     </w:rPr>
   </w:style>

</xml_diff>

<commit_message>
Editoral changes after first review, #1
</commit_message>
<xml_diff>
--- a/legal-companies-geography/reference.docx
+++ b/legal-companies-geography/reference.docx
@@ -570,6 +570,7 @@
     <w:sectPr>
       <w:footnotePr>
         <w:numFmt w:val="decimal"/>
+        <w:numRestart w:val="eachPage"/>
       </w:footnotePr>
       <w:type w:val="nextPage"/>
       <w:pgSz w:w="12240" w:h="15840"/>
@@ -944,7 +945,8 @@
     <w:qFormat/>
     <w:pPr>
       <w:spacing w:before="0" w:after="0"/>
-      <w:ind w:left="0" w:right="0" w:firstLine="567"/>
+      <w:ind w:left="0" w:right="0" w:firstLine="709"/>
+      <w:jc w:val="both"/>
     </w:pPr>
     <w:rPr/>
   </w:style>
@@ -987,7 +989,7 @@
     <w:next w:val="Style11"/>
     <w:qFormat/>
     <w:pPr>
-      <w:ind w:left="0" w:right="0" w:firstLine="567"/>
+      <w:ind w:left="0" w:right="0" w:firstLine="709"/>
       <w:jc w:val="both"/>
     </w:pPr>
     <w:rPr/>
@@ -1212,6 +1214,18 @@
       <w:b w:val="false"/>
       <w:bCs w:val="false"/>
       <w:color w:val="365F91" w:themeColor="accent1" w:themeShade="bf"/>
+    </w:rPr>
+  </w:style>
+  <w:style w:type="paragraph" w:styleId="Style21">
+    <w:name w:val="Endnote Text"/>
+    <w:basedOn w:val="Normal"/>
+    <w:pPr>
+      <w:suppressLineNumbers/>
+      <w:ind w:left="340" w:hanging="340"/>
+    </w:pPr>
+    <w:rPr>
+      <w:sz w:val="20"/>
+      <w:szCs w:val="20"/>
     </w:rPr>
   </w:style>
   <w:style w:type="table" w:default="1" w:styleId="Table">

</xml_diff>